<commit_message>
Pushing changes for Project 2
</commit_message>
<xml_diff>
--- a/Airline-Spicejet/Project Deliverables/Jenkins setup.docx
+++ b/Airline-Spicejet/Project Deliverables/Jenkins setup.docx
@@ -150,14 +150,11 @@
     </w:p>
     <w:p>
       <w:r>
-        <w:rPr>
-          <w:noProof/>
-        </w:rPr>
         <w:drawing>
-          <wp:inline distT="0" distB="0" distL="0" distR="0" wp14:anchorId="6FF3E7AB" wp14:editId="6630C689">
-            <wp:extent cx="5731510" cy="2835910"/>
-            <wp:effectExtent l="0" t="0" r="2540" b="2540"/>
-            <wp:docPr id="999752952" name="Picture 1"/>
+          <wp:inline distT="0" distB="0" distL="0" distR="0" wp14:anchorId="32F496F8" wp14:editId="4780CEDA">
+            <wp:extent cx="5731510" cy="2860040"/>
+            <wp:effectExtent l="0" t="0" r="2540" b="0"/>
+            <wp:docPr id="1575435350" name="Picture 1"/>
             <wp:cNvGraphicFramePr>
               <a:graphicFrameLocks xmlns:a="http://schemas.openxmlformats.org/drawingml/2006/main" noChangeAspect="1"/>
             </wp:cNvGraphicFramePr>
@@ -165,7 +162,7 @@
               <a:graphicData uri="http://schemas.openxmlformats.org/drawingml/2006/picture">
                 <pic:pic xmlns:pic="http://schemas.openxmlformats.org/drawingml/2006/picture">
                   <pic:nvPicPr>
-                    <pic:cNvPr id="999752952" name=""/>
+                    <pic:cNvPr id="1575435350" name=""/>
                     <pic:cNvPicPr/>
                   </pic:nvPicPr>
                   <pic:blipFill>
@@ -177,7 +174,7 @@
                   <pic:spPr>
                     <a:xfrm>
                       <a:off x="0" y="0"/>
-                      <a:ext cx="5731510" cy="2835910"/>
+                      <a:ext cx="5731510" cy="2860040"/>
                     </a:xfrm>
                     <a:prstGeom prst="rect">
                       <a:avLst/>
@@ -195,21 +192,14 @@
     <w:p/>
     <w:p/>
     <w:p/>
-    <w:p/>
-    <w:p/>
-    <w:p/>
-    <w:p/>
-    <w:p/>
-    <w:p>
-      <w:r>
-        <w:rPr>
-          <w:noProof/>
-        </w:rPr>
+    <w:p>
+      <w:r>
+        <w:lastRenderedPageBreak/>
         <w:drawing>
-          <wp:inline distT="0" distB="0" distL="0" distR="0" wp14:anchorId="1EB96B70" wp14:editId="56FFD37E">
-            <wp:extent cx="5731510" cy="2850515"/>
-            <wp:effectExtent l="0" t="0" r="2540" b="6985"/>
-            <wp:docPr id="95497487" name="Picture 1"/>
+          <wp:inline distT="0" distB="0" distL="0" distR="0" wp14:anchorId="0C00FD6E" wp14:editId="4EB3ECE7">
+            <wp:extent cx="5731510" cy="2879090"/>
+            <wp:effectExtent l="0" t="0" r="2540" b="0"/>
+            <wp:docPr id="690705416" name="Picture 1"/>
             <wp:cNvGraphicFramePr>
               <a:graphicFrameLocks xmlns:a="http://schemas.openxmlformats.org/drawingml/2006/main" noChangeAspect="1"/>
             </wp:cNvGraphicFramePr>
@@ -217,7 +207,7 @@
               <a:graphicData uri="http://schemas.openxmlformats.org/drawingml/2006/picture">
                 <pic:pic xmlns:pic="http://schemas.openxmlformats.org/drawingml/2006/picture">
                   <pic:nvPicPr>
-                    <pic:cNvPr id="95497487" name=""/>
+                    <pic:cNvPr id="690705416" name=""/>
                     <pic:cNvPicPr/>
                   </pic:nvPicPr>
                   <pic:blipFill>
@@ -229,7 +219,7 @@
                   <pic:spPr>
                     <a:xfrm>
                       <a:off x="0" y="0"/>
-                      <a:ext cx="5731510" cy="2850515"/>
+                      <a:ext cx="5731510" cy="2879090"/>
                     </a:xfrm>
                     <a:prstGeom prst="rect">
                       <a:avLst/>
@@ -243,18 +233,27 @@
       </w:r>
     </w:p>
     <w:p/>
-    <w:p>
-      <w:r>
-        <w:t>Build scheduled to run everyday at 11.35 PM IST</w:t>
+    <w:p/>
+    <w:p>
+      <w:r>
+        <w:t xml:space="preserve">Build scheduled to run </w:t>
+      </w:r>
+      <w:proofErr w:type="spellStart"/>
+      <w:r>
+        <w:t>everyday</w:t>
+      </w:r>
+      <w:proofErr w:type="spellEnd"/>
+      <w:r>
+        <w:t xml:space="preserve"> at 11.35 PM IST</w:t>
       </w:r>
     </w:p>
     <w:p>
       <w:r>
         <w:drawing>
-          <wp:inline distT="0" distB="0" distL="0" distR="0" wp14:anchorId="62B6805D" wp14:editId="276ADDFA">
-            <wp:extent cx="5731510" cy="2827020"/>
-            <wp:effectExtent l="0" t="0" r="2540" b="0"/>
-            <wp:docPr id="1015583781" name="Picture 1"/>
+          <wp:inline distT="0" distB="0" distL="0" distR="0" wp14:anchorId="1A752DD2" wp14:editId="3CBE5E6A">
+            <wp:extent cx="5731510" cy="2886710"/>
+            <wp:effectExtent l="0" t="0" r="2540" b="8890"/>
+            <wp:docPr id="287292728" name="Picture 1"/>
             <wp:cNvGraphicFramePr>
               <a:graphicFrameLocks xmlns:a="http://schemas.openxmlformats.org/drawingml/2006/main" noChangeAspect="1"/>
             </wp:cNvGraphicFramePr>
@@ -262,7 +261,7 @@
               <a:graphicData uri="http://schemas.openxmlformats.org/drawingml/2006/picture">
                 <pic:pic xmlns:pic="http://schemas.openxmlformats.org/drawingml/2006/picture">
                   <pic:nvPicPr>
-                    <pic:cNvPr id="1015583781" name=""/>
+                    <pic:cNvPr id="287292728" name=""/>
                     <pic:cNvPicPr/>
                   </pic:nvPicPr>
                   <pic:blipFill>
@@ -274,7 +273,7 @@
                   <pic:spPr>
                     <a:xfrm>
                       <a:off x="0" y="0"/>
-                      <a:ext cx="5731510" cy="2827020"/>
+                      <a:ext cx="5731510" cy="2886710"/>
                     </a:xfrm>
                     <a:prstGeom prst="rect">
                       <a:avLst/>
@@ -290,19 +289,18 @@
     <w:p/>
     <w:p/>
     <w:p/>
+    <w:p/>
+    <w:p/>
+    <w:p/>
+    <w:p/>
     <w:p>
       <w:r>
         <w:lastRenderedPageBreak/>
-        <w:t>Then Apply and Save</w:t>
-      </w:r>
-    </w:p>
-    <w:p>
-      <w:r>
         <w:drawing>
-          <wp:inline distT="0" distB="0" distL="0" distR="0" wp14:anchorId="05CC2D14" wp14:editId="5B0506AE">
-            <wp:extent cx="5731510" cy="2835910"/>
-            <wp:effectExtent l="0" t="0" r="2540" b="2540"/>
-            <wp:docPr id="1709059822" name="Picture 1"/>
+          <wp:inline distT="0" distB="0" distL="0" distR="0" wp14:anchorId="3F0B007A" wp14:editId="293EEE67">
+            <wp:extent cx="5731510" cy="2907665"/>
+            <wp:effectExtent l="0" t="0" r="2540" b="6985"/>
+            <wp:docPr id="554329928" name="Picture 1"/>
             <wp:cNvGraphicFramePr>
               <a:graphicFrameLocks xmlns:a="http://schemas.openxmlformats.org/drawingml/2006/main" noChangeAspect="1"/>
             </wp:cNvGraphicFramePr>
@@ -310,7 +308,7 @@
               <a:graphicData uri="http://schemas.openxmlformats.org/drawingml/2006/picture">
                 <pic:pic xmlns:pic="http://schemas.openxmlformats.org/drawingml/2006/picture">
                   <pic:nvPicPr>
-                    <pic:cNvPr id="1709059822" name=""/>
+                    <pic:cNvPr id="554329928" name=""/>
                     <pic:cNvPicPr/>
                   </pic:nvPicPr>
                   <pic:blipFill>
@@ -322,7 +320,7 @@
                   <pic:spPr>
                     <a:xfrm>
                       <a:off x="0" y="0"/>
-                      <a:ext cx="5731510" cy="2835910"/>
+                      <a:ext cx="5731510" cy="2907665"/>
                     </a:xfrm>
                     <a:prstGeom prst="rect">
                       <a:avLst/>
@@ -335,6 +333,11 @@
         </w:drawing>
       </w:r>
     </w:p>
+    <w:p>
+      <w:r>
+        <w:t>Then Apply and Save</w:t>
+      </w:r>
+    </w:p>
     <w:p/>
     <w:p>
       <w:r>
@@ -343,6 +346,9 @@
     </w:p>
     <w:p>
       <w:r>
+        <w:rPr>
+          <w:noProof/>
+        </w:rPr>
         <w:drawing>
           <wp:inline distT="0" distB="0" distL="0" distR="0" wp14:anchorId="2EDD4E65" wp14:editId="3B378813">
             <wp:extent cx="5731510" cy="2853690"/>

</xml_diff>